<commit_message>
json files recipes added and work
</commit_message>
<xml_diff>
--- a/hierarchy.docx
+++ b/hierarchy.docx
@@ -21,8 +21,6 @@
           </wp:inline>
         </w:drawing>
       </w:r>
-      <w:bookmarkStart w:id="0" w:name="_GoBack"/>
-      <w:bookmarkEnd w:id="0"/>
     </w:p>
     <w:p/>
     <w:p>
@@ -76,6 +74,11 @@
       </w:hyperlink>
     </w:p>
     <w:p>
+      <w:pPr>
+        <w:rPr>
+          <w:rStyle w:val="Hyperlink"/>
+        </w:rPr>
+      </w:pPr>
       <w:hyperlink r:id="rId14" w:history="1">
         <w:r>
           <w:rPr>
@@ -84,6 +87,30 @@
           <w:t>http://www.carballeira.com/en/white-fish-or-blue-fish/</w:t>
         </w:r>
       </w:hyperlink>
+    </w:p>
+    <w:p>
+      <w:hyperlink r:id="rId15" w:history="1">
+        <w:r>
+          <w:rPr>
+            <w:rStyle w:val="Hyperlink"/>
+          </w:rPr>
+          <w:t>https://www.safefood.eu/Healthy-Eating/What-is-a-balanced-diet/The-Food-Pyramid/Breads,-cereals-and-potatoes.aspx</w:t>
+        </w:r>
+      </w:hyperlink>
+    </w:p>
+    <w:p>
+      <w:hyperlink r:id="rId16" w:history="1">
+        <w:r>
+          <w:rPr>
+            <w:rStyle w:val="Hyperlink"/>
+          </w:rPr>
+          <w:t>https://mindovermunch.com/2018/05/03/are-processed-foods-bad/</w:t>
+        </w:r>
+      </w:hyperlink>
+    </w:p>
+    <w:p>
+      <w:bookmarkStart w:id="0" w:name="_GoBack"/>
+      <w:bookmarkEnd w:id="0"/>
     </w:p>
     <w:p/>
     <w:p/>

</xml_diff>